<commit_message>
documentacion con pantallazos de tutorial 5
</commit_message>
<xml_diff>
--- a/investigación/Tutoriales TF.docx
+++ b/investigación/Tutoriales TF.docx
@@ -3,8 +3,13 @@
 <w:document xmlns:wpc="http://schemas.microsoft.com/office/word/2010/wordprocessingCanvas" xmlns:mo="http://schemas.microsoft.com/office/mac/office/2008/main" xmlns:mc="http://schemas.openxmlformats.org/markup-compatibility/2006" xmlns:mv="urn:schemas-microsoft-com:mac:vml" xmlns:o="urn:schemas-microsoft-com:office:office" xmlns:r="http://schemas.openxmlformats.org/officeDocument/2006/relationships" xmlns:m="http://schemas.openxmlformats.org/officeDocument/2006/math" xmlns:v="urn:schemas-microsoft-com:vml" xmlns:wp14="http://schemas.microsoft.com/office/word/2010/wordprocessingDrawing" xmlns:wp="http://schemas.openxmlformats.org/drawingml/2006/wordprocessingDrawing" xmlns:w10="urn:schemas-microsoft-com:office:word" xmlns:w="http://schemas.openxmlformats.org/wordprocessingml/2006/main" xmlns:w14="http://schemas.microsoft.com/office/word/2010/wordml" xmlns:w15="http://schemas.microsoft.com/office/word/2012/wordml" xmlns:wpg="http://schemas.microsoft.com/office/word/2010/wordprocessingGroup" xmlns:wpi="http://schemas.microsoft.com/office/word/2010/wordprocessingInk" xmlns:wne="http://schemas.microsoft.com/office/word/2006/wordml" xmlns:wps="http://schemas.microsoft.com/office/word/2010/wordprocessingShape" mc:Ignorable="w14 w15 wp14">
   <w:body>
     <w:p>
-      <w:r>
-        <w:t>Tuto 1</w:t>
+      <w:proofErr w:type="spellStart"/>
+      <w:r>
+        <w:t>Tuto</w:t>
+      </w:r>
+      <w:proofErr w:type="spellEnd"/>
+      <w:r>
+        <w:t xml:space="preserve"> 1</w:t>
       </w:r>
     </w:p>
     <w:p/>
@@ -20,58 +25,220 @@
     </w:p>
     <w:p>
       <w:r>
-        <w:t>python classify_image.py --image_file ~/Desktop/</w:t>
+        <w:t>python classify_image.py --</w:t>
+      </w:r>
+      <w:proofErr w:type="spellStart"/>
+      <w:r>
+        <w:t>image_file</w:t>
+      </w:r>
+      <w:proofErr w:type="spellEnd"/>
+      <w:r>
+        <w:t xml:space="preserve"> ~/Desktop/</w:t>
       </w:r>
       <w:r>
         <w:br w:type="page"/>
       </w:r>
     </w:p>
     <w:p>
+      <w:proofErr w:type="spellStart"/>
       <w:r>
         <w:lastRenderedPageBreak/>
-        <w:t>Tuto 2</w:t>
+        <w:t>Tuto</w:t>
+      </w:r>
+      <w:proofErr w:type="spellEnd"/>
+      <w:r>
+        <w:t xml:space="preserve"> 2</w:t>
       </w:r>
     </w:p>
     <w:p/>
     <w:p>
-      <w:r>
-        <w:t>tensorboard --logdir tf_files/training_summaries &amp;</w:t>
+      <w:proofErr w:type="spellStart"/>
+      <w:r>
+        <w:t>tensorboard</w:t>
+      </w:r>
+      <w:proofErr w:type="spellEnd"/>
+      <w:r>
+        <w:t xml:space="preserve"> --</w:t>
+      </w:r>
+      <w:proofErr w:type="spellStart"/>
+      <w:r>
+        <w:t>logdir</w:t>
+      </w:r>
+      <w:proofErr w:type="spellEnd"/>
+      <w:r>
+        <w:t xml:space="preserve"> </w:t>
+      </w:r>
+      <w:proofErr w:type="spellStart"/>
+      <w:r>
+        <w:t>tf_files</w:t>
+      </w:r>
+      <w:proofErr w:type="spellEnd"/>
+      <w:r>
+        <w:t>/</w:t>
+      </w:r>
+      <w:proofErr w:type="spellStart"/>
+      <w:r>
+        <w:t>training_summaries</w:t>
+      </w:r>
+      <w:proofErr w:type="spellEnd"/>
+      <w:r>
+        <w:t xml:space="preserve"> &amp;</w:t>
       </w:r>
     </w:p>
     <w:p/>
-    <w:p>
-      <w:r>
-        <w:t>python -m scripts.retrain \</w:t>
-      </w:r>
-    </w:p>
-    <w:p>
-      <w:r>
-        <w:t xml:space="preserve">  --bottleneck_dir=tf_files/bottlenecks \</w:t>
-      </w:r>
-    </w:p>
-    <w:p>
-      <w:r>
-        <w:t xml:space="preserve">  --how_many_training_steps=500 \</w:t>
-      </w:r>
-    </w:p>
-    <w:p>
-      <w:r>
-        <w:t xml:space="preserve">  --model_dir=tf_files/models/ \</w:t>
-      </w:r>
-    </w:p>
-    <w:p>
-      <w:r>
-        <w:t xml:space="preserve">  --summaries_dir=tf_files/training_summaries/"${ARCHITECTURE}" \</w:t>
-      </w:r>
-    </w:p>
-    <w:p>
-      <w:r>
-        <w:t xml:space="preserve">  --output_graph=tf_files/retrained_graph.pb \</w:t>
-      </w:r>
-    </w:p>
-    <w:p>
-      <w:r>
-        <w:t xml:space="preserve">  --output_labels=tf_files/retrained_labels.txt \</w:t>
+    <w:p/>
+    <w:p>
+      <w:r>
+        <w:t xml:space="preserve">python -m </w:t>
+      </w:r>
+      <w:proofErr w:type="spellStart"/>
+      <w:proofErr w:type="gramStart"/>
+      <w:r>
+        <w:t>scripts.retrain</w:t>
+      </w:r>
+      <w:proofErr w:type="spellEnd"/>
+      <w:proofErr w:type="gramEnd"/>
+      <w:r>
+        <w:t xml:space="preserve"> \</w:t>
+      </w:r>
+    </w:p>
+    <w:p>
+      <w:r>
+        <w:t xml:space="preserve">  --</w:t>
+      </w:r>
+      <w:proofErr w:type="spellStart"/>
+      <w:r>
+        <w:t>bottleneck_dir</w:t>
+      </w:r>
+      <w:proofErr w:type="spellEnd"/>
+      <w:r>
+        <w:t>=</w:t>
+      </w:r>
+      <w:proofErr w:type="spellStart"/>
+      <w:r>
+        <w:t>tf_files</w:t>
+      </w:r>
+      <w:proofErr w:type="spellEnd"/>
+      <w:r>
+        <w:t>/bottlenecks \</w:t>
+      </w:r>
+    </w:p>
+    <w:p>
+      <w:r>
+        <w:t xml:space="preserve">  --</w:t>
+      </w:r>
+      <w:proofErr w:type="spellStart"/>
+      <w:r>
+        <w:t>how_many_training_steps</w:t>
+      </w:r>
+      <w:proofErr w:type="spellEnd"/>
+      <w:r>
+        <w:t>=500 \</w:t>
+      </w:r>
+    </w:p>
+    <w:p>
+      <w:r>
+        <w:t xml:space="preserve">  --</w:t>
+      </w:r>
+      <w:proofErr w:type="spellStart"/>
+      <w:r>
+        <w:t>model_dir</w:t>
+      </w:r>
+      <w:proofErr w:type="spellEnd"/>
+      <w:r>
+        <w:t>=</w:t>
+      </w:r>
+      <w:proofErr w:type="spellStart"/>
+      <w:r>
+        <w:t>tf_files</w:t>
+      </w:r>
+      <w:proofErr w:type="spellEnd"/>
+      <w:r>
+        <w:t>/models/ \</w:t>
+      </w:r>
+    </w:p>
+    <w:p>
+      <w:r>
+        <w:t xml:space="preserve">  --</w:t>
+      </w:r>
+      <w:proofErr w:type="spellStart"/>
+      <w:r>
+        <w:t>summaries_dir</w:t>
+      </w:r>
+      <w:proofErr w:type="spellEnd"/>
+      <w:r>
+        <w:t>=</w:t>
+      </w:r>
+      <w:proofErr w:type="spellStart"/>
+      <w:r>
+        <w:t>tf_files</w:t>
+      </w:r>
+      <w:proofErr w:type="spellEnd"/>
+      <w:r>
+        <w:t>/</w:t>
+      </w:r>
+      <w:proofErr w:type="spellStart"/>
+      <w:r>
+        <w:t>training_summaries</w:t>
+      </w:r>
+      <w:proofErr w:type="spellEnd"/>
+      <w:r>
+        <w:t>/"${ARCHITECTURE}" \</w:t>
+      </w:r>
+    </w:p>
+    <w:p>
+      <w:r>
+        <w:t xml:space="preserve">  --</w:t>
+      </w:r>
+      <w:proofErr w:type="spellStart"/>
+      <w:r>
+        <w:t>output_graph</w:t>
+      </w:r>
+      <w:proofErr w:type="spellEnd"/>
+      <w:r>
+        <w:t>=</w:t>
+      </w:r>
+      <w:proofErr w:type="spellStart"/>
+      <w:r>
+        <w:t>tf_files</w:t>
+      </w:r>
+      <w:proofErr w:type="spellEnd"/>
+      <w:r>
+        <w:t>/</w:t>
+      </w:r>
+      <w:proofErr w:type="spellStart"/>
+      <w:r>
+        <w:t>retrained_</w:t>
+      </w:r>
+      <w:proofErr w:type="gramStart"/>
+      <w:r>
+        <w:t>graph.pb</w:t>
+      </w:r>
+      <w:proofErr w:type="spellEnd"/>
+      <w:proofErr w:type="gramEnd"/>
+      <w:r>
+        <w:t xml:space="preserve"> \</w:t>
+      </w:r>
+    </w:p>
+    <w:p>
+      <w:r>
+        <w:t xml:space="preserve">  --</w:t>
+      </w:r>
+      <w:proofErr w:type="spellStart"/>
+      <w:r>
+        <w:t>output_labels</w:t>
+      </w:r>
+      <w:proofErr w:type="spellEnd"/>
+      <w:r>
+        <w:t>=</w:t>
+      </w:r>
+      <w:proofErr w:type="spellStart"/>
+      <w:r>
+        <w:t>tf_files</w:t>
+      </w:r>
+      <w:proofErr w:type="spellEnd"/>
+      <w:r>
+        <w:t>/retrained_labels.txt \</w:t>
       </w:r>
     </w:p>
     <w:p>
@@ -81,8 +248,29 @@
     </w:p>
     <w:p>
       <w:r>
-        <w:t xml:space="preserve">  --image_dir=tf_files/flower_photos</w:t>
-      </w:r>
+        <w:t xml:space="preserve">  --</w:t>
+      </w:r>
+      <w:proofErr w:type="spellStart"/>
+      <w:r>
+        <w:t>image_dir</w:t>
+      </w:r>
+      <w:proofErr w:type="spellEnd"/>
+      <w:r>
+        <w:t>=</w:t>
+      </w:r>
+      <w:proofErr w:type="spellStart"/>
+      <w:r>
+        <w:t>tf_files</w:t>
+      </w:r>
+      <w:proofErr w:type="spellEnd"/>
+      <w:r>
+        <w:t>/</w:t>
+      </w:r>
+      <w:proofErr w:type="spellStart"/>
+      <w:r>
+        <w:t>flower_photos</w:t>
+      </w:r>
+      <w:proofErr w:type="spellEnd"/>
     </w:p>
     <w:p/>
     <w:p/>
@@ -433,16 +621,42 @@
           <w:rFonts w:ascii="Helvetica" w:hAnsi="Helvetica"/>
           <w:color w:val="212121"/>
         </w:rPr>
-        <w:t>, which apply a specified number of convolution filters to the image. For each subregion, the layer performs a set of mathematical operations to produce a single value in the output feature map. Convolutional layers then typically apply a </w:t>
+        <w:t xml:space="preserve">, which apply a specified number of convolution filters to the image. For each </w:t>
+      </w:r>
+      <w:proofErr w:type="spellStart"/>
+      <w:r>
+        <w:rPr>
+          <w:rFonts w:ascii="Helvetica" w:hAnsi="Helvetica"/>
+          <w:color w:val="212121"/>
+        </w:rPr>
+        <w:t>subregion</w:t>
+      </w:r>
+      <w:proofErr w:type="spellEnd"/>
+      <w:r>
+        <w:rPr>
+          <w:rFonts w:ascii="Helvetica" w:hAnsi="Helvetica"/>
+          <w:color w:val="212121"/>
+        </w:rPr>
+        <w:t>, the layer performs a set of mathematical operations to produce a single value in the output feature map. Convolutional layers then typically apply a </w:t>
       </w:r>
       <w:hyperlink r:id="rId10" w:history="1">
+        <w:proofErr w:type="spellStart"/>
         <w:r>
           <w:rPr>
             <w:rStyle w:val="Hyperlink"/>
             <w:rFonts w:ascii="Helvetica" w:hAnsi="Helvetica"/>
             <w:color w:val="039BE5"/>
           </w:rPr>
-          <w:t>ReLU activation function</w:t>
+          <w:t>ReLU</w:t>
+        </w:r>
+        <w:proofErr w:type="spellEnd"/>
+        <w:r>
+          <w:rPr>
+            <w:rStyle w:val="Hyperlink"/>
+            <w:rFonts w:ascii="Helvetica" w:hAnsi="Helvetica"/>
+            <w:color w:val="039BE5"/>
+          </w:rPr>
+          <w:t xml:space="preserve"> activation function</w:t>
         </w:r>
       </w:hyperlink>
       <w:r>
@@ -483,13 +697,23 @@
         <w:t>, which </w:t>
       </w:r>
       <w:hyperlink r:id="rId11" w:anchor="Pooling_layer" w:history="1">
+        <w:proofErr w:type="spellStart"/>
         <w:r>
           <w:rPr>
             <w:rStyle w:val="Hyperlink"/>
             <w:rFonts w:ascii="Helvetica" w:hAnsi="Helvetica"/>
             <w:color w:val="039BE5"/>
           </w:rPr>
-          <w:t>downsample the image data</w:t>
+          <w:t>downsample</w:t>
+        </w:r>
+        <w:proofErr w:type="spellEnd"/>
+        <w:r>
+          <w:rPr>
+            <w:rStyle w:val="Hyperlink"/>
+            <w:rFonts w:ascii="Helvetica" w:hAnsi="Helvetica"/>
+            <w:color w:val="039BE5"/>
+          </w:rPr>
+          <w:t xml:space="preserve"> the image data</w:t>
         </w:r>
       </w:hyperlink>
       <w:r>
@@ -497,7 +721,23 @@
           <w:rFonts w:ascii="Helvetica" w:hAnsi="Helvetica"/>
           <w:color w:val="212121"/>
         </w:rPr>
-        <w:t> extracted by the convolutional layers to reduce the dimensionality of the feature map in order to decrease processing time. A commonly used pooling algorithm is max pooling, which extracts subregions of the feature map (e.g., 2x2-pixel tiles), keeps their maximum value, and discards all other values.</w:t>
+        <w:t xml:space="preserve"> extracted by the convolutional layers to reduce the dimensionality of the feature map in order to decrease processing time. A commonly used pooling algorithm is max pooling, which extracts </w:t>
+      </w:r>
+      <w:proofErr w:type="spellStart"/>
+      <w:r>
+        <w:rPr>
+          <w:rFonts w:ascii="Helvetica" w:hAnsi="Helvetica"/>
+          <w:color w:val="212121"/>
+        </w:rPr>
+        <w:t>subregions</w:t>
+      </w:r>
+      <w:proofErr w:type="spellEnd"/>
+      <w:r>
+        <w:rPr>
+          <w:rFonts w:ascii="Helvetica" w:hAnsi="Helvetica"/>
+          <w:color w:val="212121"/>
+        </w:rPr>
+        <w:t xml:space="preserve"> of the feature map (e.g., 2x2-pixel tiles), keeps their maximum value, and discards all other values.</w:t>
       </w:r>
     </w:p>
     <w:p>
@@ -527,7 +767,23 @@
           <w:rFonts w:ascii="Helvetica" w:hAnsi="Helvetica"/>
           <w:color w:val="212121"/>
         </w:rPr>
-        <w:t>, which perform classification on the features extracted by the convolutional layers and downsampled by the pooling layers. In a dense layer, every node in the layer is connected to every node in the preceding layer.</w:t>
+        <w:t xml:space="preserve">, which perform classification on the features extracted by the convolutional layers and </w:t>
+      </w:r>
+      <w:proofErr w:type="spellStart"/>
+      <w:r>
+        <w:rPr>
+          <w:rFonts w:ascii="Helvetica" w:hAnsi="Helvetica"/>
+          <w:color w:val="212121"/>
+        </w:rPr>
+        <w:t>downsampled</w:t>
+      </w:r>
+      <w:proofErr w:type="spellEnd"/>
+      <w:r>
+        <w:rPr>
+          <w:rFonts w:ascii="Helvetica" w:hAnsi="Helvetica"/>
+          <w:color w:val="212121"/>
+        </w:rPr>
+        <w:t xml:space="preserve"> by the pooling layers. In a dense layer, every node in the layer is connected to every node in the preceding layer.</w:t>
       </w:r>
     </w:p>
     <w:p>
@@ -648,8 +904,13 @@
       </w:r>
     </w:p>
     <w:p>
-      <w:r>
-        <w:t xml:space="preserve">Tuto 4 </w:t>
+      <w:proofErr w:type="spellStart"/>
+      <w:r>
+        <w:t>Tuto</w:t>
+      </w:r>
+      <w:proofErr w:type="spellEnd"/>
+      <w:r>
+        <w:t xml:space="preserve"> 4 </w:t>
       </w:r>
     </w:p>
     <w:p/>
@@ -673,21 +934,28 @@
     <w:p/>
     <w:p>
       <w:r>
-        <w:t>2 horas corriendo el train</w:t>
-      </w:r>
-      <w:bookmarkStart w:id="0" w:name="_GoBack"/>
-      <w:bookmarkEnd w:id="0"/>
-    </w:p>
+        <w:t xml:space="preserve">2 horas </w:t>
+      </w:r>
+      <w:proofErr w:type="spellStart"/>
+      <w:r>
+        <w:t>corriendo</w:t>
+      </w:r>
+      <w:proofErr w:type="spellEnd"/>
+      <w:r>
+        <w:t xml:space="preserve"> el train</w:t>
+      </w:r>
+    </w:p>
+    <w:p/>
     <w:p>
       <w:r>
         <w:rPr>
           <w:noProof/>
         </w:rPr>
         <w:drawing>
-          <wp:inline distT="0" distB="0" distL="0" distR="0" wp14:anchorId="28A5ADB9" wp14:editId="7CB4D968">
-            <wp:extent cx="5943600" cy="3683000"/>
+          <wp:inline distT="0" distB="0" distL="0" distR="0" wp14:anchorId="3B771128" wp14:editId="27E9A3F1">
+            <wp:extent cx="5943600" cy="3687445"/>
             <wp:effectExtent l="0" t="0" r="0" b="0"/>
-            <wp:docPr id="5" name="Picture 5" descr="../../../../../Desktop/Screen%20Shot%202017-11-10%20at%2003"/>
+            <wp:docPr id="10" name="Picture 10"/>
             <wp:cNvGraphicFramePr>
               <a:graphicFrameLocks xmlns:a="http://schemas.openxmlformats.org/drawingml/2006/main" noChangeAspect="1"/>
             </wp:cNvGraphicFramePr>
@@ -695,10 +963,8 @@
               <a:graphicData uri="http://schemas.openxmlformats.org/drawingml/2006/picture">
                 <pic:pic xmlns:pic="http://schemas.openxmlformats.org/drawingml/2006/picture">
                   <pic:nvPicPr>
-                    <pic:cNvPr id="0" name="Picture 1" descr="../../../../../Desktop/Screen%20Shot%202017-11-10%20at%2003"/>
-                    <pic:cNvPicPr>
-                      <a:picLocks noChangeAspect="1" noChangeArrowheads="1"/>
-                    </pic:cNvPicPr>
+                    <pic:cNvPr id="10" name="Screen Shot 2017-11-10 at 03.21.08.png"/>
+                    <pic:cNvPicPr/>
                   </pic:nvPicPr>
                   <pic:blipFill>
                     <a:blip r:embed="rId14">
@@ -708,23 +974,18 @@
                         </a:ext>
                       </a:extLst>
                     </a:blip>
-                    <a:srcRect/>
                     <a:stretch>
                       <a:fillRect/>
                     </a:stretch>
                   </pic:blipFill>
-                  <pic:spPr bwMode="auto">
+                  <pic:spPr>
                     <a:xfrm>
                       <a:off x="0" y="0"/>
-                      <a:ext cx="5943600" cy="3683000"/>
+                      <a:ext cx="5943600" cy="3687445"/>
                     </a:xfrm>
                     <a:prstGeom prst="rect">
                       <a:avLst/>
                     </a:prstGeom>
-                    <a:noFill/>
-                    <a:ln>
-                      <a:noFill/>
-                    </a:ln>
                   </pic:spPr>
                 </pic:pic>
               </a:graphicData>
@@ -732,15 +993,66 @@
           </wp:inline>
         </w:drawing>
       </w:r>
+    </w:p>
+    <w:p/>
+    <w:p/>
+    <w:p>
+      <w:r>
+        <w:t>******</w:t>
+      </w:r>
+    </w:p>
+    <w:p>
+      <w:pPr>
+        <w:pBdr>
+          <w:bottom w:val="dotted" w:sz="24" w:space="1" w:color="auto"/>
+        </w:pBdr>
+        <w:shd w:val="clear" w:color="auto" w:fill="F7F7F7"/>
+        <w:tabs>
+          <w:tab w:val="left" w:pos="916"/>
+          <w:tab w:val="left" w:pos="1832"/>
+          <w:tab w:val="left" w:pos="2748"/>
+          <w:tab w:val="left" w:pos="3664"/>
+          <w:tab w:val="left" w:pos="4580"/>
+          <w:tab w:val="left" w:pos="5496"/>
+          <w:tab w:val="left" w:pos="6412"/>
+          <w:tab w:val="left" w:pos="7328"/>
+          <w:tab w:val="left" w:pos="8244"/>
+          <w:tab w:val="left" w:pos="9160"/>
+          <w:tab w:val="left" w:pos="10076"/>
+          <w:tab w:val="left" w:pos="10992"/>
+          <w:tab w:val="left" w:pos="11908"/>
+          <w:tab w:val="left" w:pos="12824"/>
+          <w:tab w:val="left" w:pos="13740"/>
+          <w:tab w:val="left" w:pos="14656"/>
+        </w:tabs>
+        <w:spacing w:before="240" w:after="240" w:line="300" w:lineRule="atLeast"/>
+        <w:rPr>
+          <w:rFonts w:ascii="Courier" w:hAnsi="Courier" w:cs="Courier New"/>
+          <w:color w:val="37474F"/>
+          <w:sz w:val="21"/>
+          <w:szCs w:val="21"/>
+        </w:rPr>
+      </w:pPr>
+      <w:r>
+        <w:rPr>
+          <w:rFonts w:ascii="Courier" w:hAnsi="Courier" w:cs="Courier New"/>
+          <w:color w:val="37474F"/>
+          <w:sz w:val="21"/>
+          <w:szCs w:val="21"/>
+        </w:rPr>
+        <w:t>python cifar10_eval.py</w:t>
+      </w:r>
+    </w:p>
+    <w:p>
       <w:r>
         <w:rPr>
           <w:noProof/>
         </w:rPr>
         <w:drawing>
-          <wp:inline distT="0" distB="0" distL="0" distR="0" wp14:anchorId="77B265FA" wp14:editId="34B9BC5A">
-            <wp:extent cx="5930900" cy="3683000"/>
-            <wp:effectExtent l="0" t="0" r="12700" b="0"/>
-            <wp:docPr id="8" name="Picture 8" descr="../../../../../Desktop/Screen%20Shot%202017-11-10%20at%2001"/>
+          <wp:inline distT="0" distB="0" distL="0" distR="0" wp14:anchorId="372468AA" wp14:editId="73513CAF">
+            <wp:extent cx="5943600" cy="1198880"/>
+            <wp:effectExtent l="0" t="0" r="0" b="0"/>
+            <wp:docPr id="9" name="Picture 9"/>
             <wp:cNvGraphicFramePr>
               <a:graphicFrameLocks xmlns:a="http://schemas.openxmlformats.org/drawingml/2006/main" noChangeAspect="1"/>
             </wp:cNvGraphicFramePr>
@@ -748,10 +1060,8 @@
               <a:graphicData uri="http://schemas.openxmlformats.org/drawingml/2006/picture">
                 <pic:pic xmlns:pic="http://schemas.openxmlformats.org/drawingml/2006/picture">
                   <pic:nvPicPr>
-                    <pic:cNvPr id="0" name="Picture 2" descr="../../../../../Desktop/Screen%20Shot%202017-11-10%20at%2001"/>
-                    <pic:cNvPicPr>
-                      <a:picLocks noChangeAspect="1" noChangeArrowheads="1"/>
-                    </pic:cNvPicPr>
+                    <pic:cNvPr id="9" name="Screen Shot 2017-11-11 at 19.06.54.png"/>
+                    <pic:cNvPicPr/>
                   </pic:nvPicPr>
                   <pic:blipFill>
                     <a:blip r:embed="rId15">
@@ -761,29 +1071,145 @@
                         </a:ext>
                       </a:extLst>
                     </a:blip>
-                    <a:srcRect/>
                     <a:stretch>
                       <a:fillRect/>
                     </a:stretch>
                   </pic:blipFill>
-                  <pic:spPr bwMode="auto">
+                  <pic:spPr>
                     <a:xfrm>
                       <a:off x="0" y="0"/>
-                      <a:ext cx="5930900" cy="3683000"/>
+                      <a:ext cx="5943600" cy="1198880"/>
                     </a:xfrm>
                     <a:prstGeom prst="rect">
                       <a:avLst/>
                     </a:prstGeom>
-                    <a:noFill/>
-                    <a:ln>
-                      <a:noFill/>
-                    </a:ln>
                   </pic:spPr>
                 </pic:pic>
               </a:graphicData>
             </a:graphic>
           </wp:inline>
         </w:drawing>
+      </w:r>
+    </w:p>
+    <w:p>
+      <w:r>
+        <w:br w:type="page"/>
+      </w:r>
+    </w:p>
+    <w:p>
+      <w:pPr>
+        <w:rPr>
+          <w:sz w:val="17"/>
+          <w:szCs w:val="17"/>
+        </w:rPr>
+      </w:pPr>
+      <w:proofErr w:type="spellStart"/>
+      <w:r>
+        <w:t>Tuto</w:t>
+      </w:r>
+      <w:proofErr w:type="spellEnd"/>
+      <w:r>
+        <w:t xml:space="preserve"> 5</w:t>
+      </w:r>
+    </w:p>
+    <w:p>
+      <w:r>
+        <w:t>python word2vec_basic.py</w:t>
+      </w:r>
+    </w:p>
+    <w:p>
+      <w:bookmarkStart w:id="0" w:name="_GoBack"/>
+      <w:r>
+        <w:rPr>
+          <w:noProof/>
+        </w:rPr>
+        <w:drawing>
+          <wp:inline distT="0" distB="0" distL="0" distR="0" wp14:anchorId="21DCDAFE" wp14:editId="37A81594">
+            <wp:extent cx="5943600" cy="6407150"/>
+            <wp:effectExtent l="0" t="0" r="0" b="0"/>
+            <wp:docPr id="11" name="Picture 11"/>
+            <wp:cNvGraphicFramePr>
+              <a:graphicFrameLocks xmlns:a="http://schemas.openxmlformats.org/drawingml/2006/main" noChangeAspect="1"/>
+            </wp:cNvGraphicFramePr>
+            <a:graphic xmlns:a="http://schemas.openxmlformats.org/drawingml/2006/main">
+              <a:graphicData uri="http://schemas.openxmlformats.org/drawingml/2006/picture">
+                <pic:pic xmlns:pic="http://schemas.openxmlformats.org/drawingml/2006/picture">
+                  <pic:nvPicPr>
+                    <pic:cNvPr id="11" name="Screen Shot 2017-11-11 at 21.07.01.png"/>
+                    <pic:cNvPicPr/>
+                  </pic:nvPicPr>
+                  <pic:blipFill>
+                    <a:blip r:embed="rId16">
+                      <a:extLst>
+                        <a:ext uri="{28A0092B-C50C-407E-A947-70E740481C1C}">
+                          <a14:useLocalDpi xmlns:a14="http://schemas.microsoft.com/office/drawing/2010/main" val="0"/>
+                        </a:ext>
+                      </a:extLst>
+                    </a:blip>
+                    <a:stretch>
+                      <a:fillRect/>
+                    </a:stretch>
+                  </pic:blipFill>
+                  <pic:spPr>
+                    <a:xfrm>
+                      <a:off x="0" y="0"/>
+                      <a:ext cx="5943600" cy="6407150"/>
+                    </a:xfrm>
+                    <a:prstGeom prst="rect">
+                      <a:avLst/>
+                    </a:prstGeom>
+                  </pic:spPr>
+                </pic:pic>
+              </a:graphicData>
+            </a:graphic>
+          </wp:inline>
+        </w:drawing>
+      </w:r>
+      <w:bookmarkEnd w:id="0"/>
+    </w:p>
+    <w:p/>
+    <w:p>
+      <w:r>
+        <w:t>python word2vec_optimized.py \</w:t>
+      </w:r>
+    </w:p>
+    <w:p>
+      <w:r>
+        <w:t xml:space="preserve">  --</w:t>
+      </w:r>
+      <w:proofErr w:type="spellStart"/>
+      <w:r>
+        <w:t>train_data</w:t>
+      </w:r>
+      <w:proofErr w:type="spellEnd"/>
+      <w:r>
+        <w:t>=text8 \</w:t>
+      </w:r>
+    </w:p>
+    <w:p>
+      <w:r>
+        <w:t xml:space="preserve">  --eval_data=questions-words.txt \</w:t>
+      </w:r>
+    </w:p>
+    <w:p>
+      <w:r>
+        <w:t xml:space="preserve">  --</w:t>
+      </w:r>
+      <w:proofErr w:type="spellStart"/>
+      <w:r>
+        <w:t>save_path</w:t>
+      </w:r>
+      <w:proofErr w:type="spellEnd"/>
+      <w:r>
+        <w:t>=/</w:t>
+      </w:r>
+      <w:proofErr w:type="spellStart"/>
+      <w:r>
+        <w:t>tmp</w:t>
+      </w:r>
+      <w:proofErr w:type="spellEnd"/>
+      <w:r>
+        <w:t>/</w:t>
       </w:r>
     </w:p>
     <w:sectPr>
@@ -1436,6 +1862,63 @@
     <w:basedOn w:val="DefaultParagraphFont"/>
     <w:rsid w:val="00B3118B"/>
   </w:style>
+  <w:style w:type="paragraph" w:styleId="HTMLPreformatted">
+    <w:name w:val="HTML Preformatted"/>
+    <w:basedOn w:val="Normal"/>
+    <w:link w:val="HTMLPreformattedChar"/>
+    <w:uiPriority w:val="99"/>
+    <w:semiHidden/>
+    <w:unhideWhenUsed/>
+    <w:rsid w:val="007A131C"/>
+    <w:pPr>
+      <w:tabs>
+        <w:tab w:val="left" w:pos="916"/>
+        <w:tab w:val="left" w:pos="1832"/>
+        <w:tab w:val="left" w:pos="2748"/>
+        <w:tab w:val="left" w:pos="3664"/>
+        <w:tab w:val="left" w:pos="4580"/>
+        <w:tab w:val="left" w:pos="5496"/>
+        <w:tab w:val="left" w:pos="6412"/>
+        <w:tab w:val="left" w:pos="7328"/>
+        <w:tab w:val="left" w:pos="8244"/>
+        <w:tab w:val="left" w:pos="9160"/>
+        <w:tab w:val="left" w:pos="10076"/>
+        <w:tab w:val="left" w:pos="10992"/>
+        <w:tab w:val="left" w:pos="11908"/>
+        <w:tab w:val="left" w:pos="12824"/>
+        <w:tab w:val="left" w:pos="13740"/>
+        <w:tab w:val="left" w:pos="14656"/>
+      </w:tabs>
+    </w:pPr>
+    <w:rPr>
+      <w:rFonts w:ascii="Courier New" w:hAnsi="Courier New" w:cs="Courier New"/>
+      <w:sz w:val="20"/>
+      <w:szCs w:val="20"/>
+    </w:rPr>
+  </w:style>
+  <w:style w:type="character" w:customStyle="1" w:styleId="HTMLPreformattedChar">
+    <w:name w:val="HTML Preformatted Char"/>
+    <w:basedOn w:val="DefaultParagraphFont"/>
+    <w:link w:val="HTMLPreformatted"/>
+    <w:uiPriority w:val="99"/>
+    <w:semiHidden/>
+    <w:rsid w:val="007A131C"/>
+    <w:rPr>
+      <w:rFonts w:ascii="Courier New" w:hAnsi="Courier New" w:cs="Courier New"/>
+      <w:sz w:val="20"/>
+      <w:szCs w:val="20"/>
+    </w:rPr>
+  </w:style>
+  <w:style w:type="character" w:customStyle="1" w:styleId="pln">
+    <w:name w:val="pln"/>
+    <w:basedOn w:val="DefaultParagraphFont"/>
+    <w:rsid w:val="007A131C"/>
+  </w:style>
+  <w:style w:type="character" w:customStyle="1" w:styleId="pun">
+    <w:name w:val="pun"/>
+    <w:basedOn w:val="DefaultParagraphFont"/>
+    <w:rsid w:val="007A131C"/>
+  </w:style>
 </w:styles>
 </file>
 

</xml_diff>